<commit_message>
docs: update done activities
</commit_message>
<xml_diff>
--- a/reports/Student #3/03 - Requirements - Student #3.docx
+++ b/reports/Student #3/03 - Requirements - Student #3.docx
@@ -132,14 +132,12 @@
                   </w:rPr>
                   <w:t xml:space="preserve"> </w:t>
                 </w:r>
-                <w:proofErr w:type="spellStart"/>
                 <w:r>
                   <w:rPr>
                     <w:rFonts w:asciiTheme="majorHAnsi" w:hAnsiTheme="majorHAnsi" w:cstheme="majorHAnsi"/>
                   </w:rPr>
                   <w:t>C1.050</w:t>
                 </w:r>
-                <w:proofErr w:type="spellEnd"/>
                 <w:r>
                   <w:rPr>
                     <w:rFonts w:asciiTheme="majorHAnsi" w:hAnsiTheme="majorHAnsi" w:cstheme="majorHAnsi"/>
@@ -213,35 +211,7 @@
                   <w:rPr>
                     <w:rFonts w:asciiTheme="majorHAnsi" w:hAnsiTheme="majorHAnsi" w:cstheme="majorHAnsi"/>
                   </w:rPr>
-                  <w:t xml:space="preserve"> https://</w:t>
-                </w:r>
-                <w:proofErr w:type="spellStart"/>
-                <w:r>
-                  <w:rPr>
-                    <w:rFonts w:asciiTheme="majorHAnsi" w:hAnsiTheme="majorHAnsi" w:cstheme="majorHAnsi"/>
-                  </w:rPr>
-                  <w:t>github.com</w:t>
-                </w:r>
-                <w:proofErr w:type="spellEnd"/>
-                <w:r>
-                  <w:rPr>
-                    <w:rFonts w:asciiTheme="majorHAnsi" w:hAnsiTheme="majorHAnsi" w:cstheme="majorHAnsi"/>
-                  </w:rPr>
-                  <w:t>/</w:t>
-                </w:r>
-                <w:proofErr w:type="spellStart"/>
-                <w:r>
-                  <w:rPr>
-                    <w:rFonts w:asciiTheme="majorHAnsi" w:hAnsiTheme="majorHAnsi" w:cstheme="majorHAnsi"/>
-                  </w:rPr>
-                  <w:t>Cristinafernandezchica</w:t>
-                </w:r>
-                <w:proofErr w:type="spellEnd"/>
-                <w:r>
-                  <w:rPr>
-                    <w:rFonts w:asciiTheme="majorHAnsi" w:hAnsiTheme="majorHAnsi" w:cstheme="majorHAnsi"/>
-                  </w:rPr>
-                  <w:t xml:space="preserve">/Acme-ANS </w:t>
+                  <w:t xml:space="preserve"> https://github.com/Cristinafernandezchica/Acme-ANS </w:t>
                 </w:r>
               </w:sdtContent>
             </w:sdt>
@@ -353,14 +323,12 @@
                   </w:rPr>
                   <w:t xml:space="preserve"> </w:t>
                 </w:r>
-                <w:proofErr w:type="spellStart"/>
                 <w:r>
                   <w:rPr>
                     <w:rFonts w:asciiTheme="majorHAnsi" w:hAnsiTheme="majorHAnsi" w:cstheme="majorHAnsi"/>
                   </w:rPr>
                   <w:t>DGL2523</w:t>
                 </w:r>
-                <w:proofErr w:type="spellEnd"/>
                 <w:r>
                   <w:rPr>
                     <w:rFonts w:asciiTheme="majorHAnsi" w:hAnsiTheme="majorHAnsi" w:cstheme="majorHAnsi"/>
@@ -548,33 +516,11 @@
                   </w:rPr>
                   <w:t xml:space="preserve"> </w:t>
                 </w:r>
-                <w:proofErr w:type="spellStart"/>
                 <w:r>
                   <w:rPr>
                     <w:rFonts w:asciiTheme="majorHAnsi" w:hAnsiTheme="majorHAnsi" w:cstheme="majorHAnsi"/>
                   </w:rPr>
-                  <w:t>operador</w:t>
-                </w:r>
-                <w:proofErr w:type="spellEnd"/>
-                <w:r>
-                  <w:rPr>
-                    <w:rFonts w:asciiTheme="majorHAnsi" w:hAnsiTheme="majorHAnsi" w:cstheme="majorHAnsi"/>
-                  </w:rPr>
-                  <w:t xml:space="preserve">, </w:t>
-                </w:r>
-                <w:proofErr w:type="spellStart"/>
-                <w:r>
-                  <w:rPr>
-                    <w:rFonts w:asciiTheme="majorHAnsi" w:hAnsiTheme="majorHAnsi" w:cstheme="majorHAnsi"/>
-                  </w:rPr>
-                  <w:t>desarrollador</w:t>
-                </w:r>
-                <w:proofErr w:type="spellEnd"/>
-                <w:r>
-                  <w:rPr>
-                    <w:rFonts w:asciiTheme="majorHAnsi" w:hAnsiTheme="majorHAnsi" w:cstheme="majorHAnsi"/>
-                  </w:rPr>
-                  <w:t xml:space="preserve">, tester  </w:t>
+                  <w:t xml:space="preserve">operador, desarrollador, tester  </w:t>
                 </w:r>
               </w:sdtContent>
             </w:sdt>
@@ -1153,7 +1099,13 @@
         </w:sdtPr>
         <w:sdtContent>
           <w:r>
-            <w:t xml:space="preserve">    </w:t>
+            <w:t xml:space="preserve">  </w:t>
+          </w:r>
+          <w:r>
+            <w:t>X</w:t>
+          </w:r>
+          <w:r>
+            <w:t xml:space="preserve">  </w:t>
           </w:r>
         </w:sdtContent>
       </w:sdt>
@@ -1270,7 +1222,13 @@
         </w:sdtPr>
         <w:sdtContent>
           <w:r>
-            <w:t xml:space="preserve">    </w:t>
+            <w:t xml:space="preserve"> </w:t>
+          </w:r>
+          <w:r>
+            <w:t>X</w:t>
+          </w:r>
+          <w:r>
+            <w:t xml:space="preserve">  </w:t>
           </w:r>
         </w:sdtContent>
       </w:sdt>
@@ -1436,7 +1394,13 @@
         </w:sdtPr>
         <w:sdtContent>
           <w:r>
-            <w:t xml:space="preserve">    </w:t>
+            <w:t xml:space="preserve">  </w:t>
+          </w:r>
+          <w:r>
+            <w:t>X</w:t>
+          </w:r>
+          <w:r>
+            <w:t xml:space="preserve">  </w:t>
           </w:r>
         </w:sdtContent>
       </w:sdt>
@@ -1635,7 +1599,13 @@
         </w:sdtPr>
         <w:sdtContent>
           <w:r>
-            <w:t xml:space="preserve">    </w:t>
+            <w:t xml:space="preserve">  </w:t>
+          </w:r>
+          <w:r>
+            <w:t>X</w:t>
+          </w:r>
+          <w:r>
+            <w:t xml:space="preserve">  </w:t>
           </w:r>
         </w:sdtContent>
       </w:sdt>
@@ -1680,7 +1650,13 @@
         </w:sdtPr>
         <w:sdtContent>
           <w:r>
-            <w:t xml:space="preserve">    </w:t>
+            <w:t xml:space="preserve">  </w:t>
+          </w:r>
+          <w:r>
+            <w:t>X</w:t>
+          </w:r>
+          <w:r>
+            <w:t xml:space="preserve">  </w:t>
           </w:r>
         </w:sdtContent>
       </w:sdt>
@@ -2766,7 +2742,19 @@
             <w:rPr>
               <w:lang w:val="en-US"/>
             </w:rPr>
-            <w:t xml:space="preserve">    </w:t>
+            <w:t xml:space="preserve">  </w:t>
+          </w:r>
+          <w:r>
+            <w:rPr>
+              <w:lang w:val="en-US"/>
+            </w:rPr>
+            <w:t>X</w:t>
+          </w:r>
+          <w:r>
+            <w:rPr>
+              <w:lang w:val="en-US"/>
+            </w:rPr>
+            <w:t xml:space="preserve">  </w:t>
           </w:r>
         </w:sdtContent>
       </w:sdt>
@@ -2862,7 +2850,13 @@
         </w:sdtPr>
         <w:sdtContent>
           <w:r>
-            <w:t xml:space="preserve">    </w:t>
+            <w:t xml:space="preserve">  </w:t>
+          </w:r>
+          <w:r>
+            <w:t>X</w:t>
+          </w:r>
+          <w:r>
+            <w:t xml:space="preserve">  </w:t>
           </w:r>
         </w:sdtContent>
       </w:sdt>
@@ -7457,6 +7451,7 @@
     <w:rsid w:val="007826C3"/>
     <w:rsid w:val="008B1087"/>
     <w:rsid w:val="008D6165"/>
+    <w:rsid w:val="00930BC9"/>
     <w:rsid w:val="00953D97"/>
     <w:rsid w:val="009D5AF9"/>
     <w:rsid w:val="009E3245"/>
@@ -7477,6 +7472,7 @@
     <w:rsid w:val="00EF08F9"/>
     <w:rsid w:val="00EF214B"/>
     <w:rsid w:val="00F271AB"/>
+    <w:rsid w:val="00F36C8A"/>
     <w:rsid w:val="00F57527"/>
     <w:rsid w:val="00F64E54"/>
     <w:rsid w:val="00FA7306"/>

</xml_diff>

<commit_message>
docs: ✏️ update requirements document for flight assignments
- Added clarity on operations by flight crew members.
- Specified conditions for publishing flight assignments.
- Updated non-functional and testing requirements sections.
</commit_message>
<xml_diff>
--- a/reports/Student #3/03 - Requirements - Student #3.docx
+++ b/reports/Student #3/03 - Requirements - Student #3.docx
@@ -1914,7 +1914,13 @@
         </w:sdtPr>
         <w:sdtContent>
           <w:r>
-            <w:t xml:space="preserve">    </w:t>
+            <w:t xml:space="preserve"> </w:t>
+          </w:r>
+          <w:r>
+            <w:t>X</w:t>
+          </w:r>
+          <w:r>
+            <w:t xml:space="preserve">  </w:t>
           </w:r>
         </w:sdtContent>
       </w:sdt>
@@ -2043,7 +2049,13 @@
         </w:sdtPr>
         <w:sdtContent>
           <w:r>
-            <w:t xml:space="preserve">    </w:t>
+            <w:t xml:space="preserve"> </w:t>
+          </w:r>
+          <w:r>
+            <w:t>X</w:t>
+          </w:r>
+          <w:r>
+            <w:t xml:space="preserve"> </w:t>
           </w:r>
         </w:sdtContent>
       </w:sdt>
@@ -2114,6 +2126,9 @@
       </w:pPr>
       <w:sdt>
         <w:sdtPr>
+          <w:rPr>
+            <w:u w:val="single"/>
+          </w:rPr>
           <w:tag w:val="Verdict"/>
           <w:id w:val="-402909856"/>
           <w:placeholder>
@@ -2124,7 +2139,22 @@
         </w:sdtPr>
         <w:sdtContent>
           <w:r>
-            <w:t xml:space="preserve">    </w:t>
+            <w:rPr>
+              <w:u w:val="single"/>
+            </w:rPr>
+            <w:t xml:space="preserve">  </w:t>
+          </w:r>
+          <w:r>
+            <w:rPr>
+              <w:u w:val="single"/>
+            </w:rPr>
+            <w:t>X</w:t>
+          </w:r>
+          <w:r>
+            <w:rPr>
+              <w:u w:val="single"/>
+            </w:rPr>
+            <w:t xml:space="preserve">  </w:t>
           </w:r>
         </w:sdtContent>
       </w:sdt>
@@ -7449,6 +7479,7 @@
     <w:rsid w:val="00635F6F"/>
     <w:rsid w:val="00713F2B"/>
     <w:rsid w:val="007826C3"/>
+    <w:rsid w:val="008A7C17"/>
     <w:rsid w:val="008B1087"/>
     <w:rsid w:val="008D6165"/>
     <w:rsid w:val="00930BC9"/>
@@ -7456,6 +7487,7 @@
     <w:rsid w:val="009D5AF9"/>
     <w:rsid w:val="009E3245"/>
     <w:rsid w:val="00A222AC"/>
+    <w:rsid w:val="00B4174D"/>
     <w:rsid w:val="00BA1063"/>
     <w:rsid w:val="00BE6430"/>
     <w:rsid w:val="00C42E76"/>

</xml_diff>

<commit_message>
feat(requirements): ✏️ Update functional requirements for flight crew member operations
- Marked operations for signing up as a flight crew member and updating profiles as complete.
- Updated operations for listing flight assignments and showing details as complete.
- Indicated completion for dashboard operations for flight crew members.
</commit_message>
<xml_diff>
--- a/reports/Student #3/03 - Requirements - Student #3.docx
+++ b/reports/Student #3/03 - Requirements - Student #3.docx
@@ -132,12 +132,14 @@
                   </w:rPr>
                   <w:t xml:space="preserve"> </w:t>
                 </w:r>
+                <w:proofErr w:type="spellStart"/>
                 <w:r>
                   <w:rPr>
                     <w:rFonts w:asciiTheme="majorHAnsi" w:hAnsiTheme="majorHAnsi" w:cstheme="majorHAnsi"/>
                   </w:rPr>
                   <w:t>C1.050</w:t>
                 </w:r>
+                <w:proofErr w:type="spellEnd"/>
                 <w:r>
                   <w:rPr>
                     <w:rFonts w:asciiTheme="majorHAnsi" w:hAnsiTheme="majorHAnsi" w:cstheme="majorHAnsi"/>
@@ -211,7 +213,35 @@
                   <w:rPr>
                     <w:rFonts w:asciiTheme="majorHAnsi" w:hAnsiTheme="majorHAnsi" w:cstheme="majorHAnsi"/>
                   </w:rPr>
-                  <w:t xml:space="preserve"> https://github.com/Cristinafernandezchica/Acme-ANS </w:t>
+                  <w:t xml:space="preserve"> https://</w:t>
+                </w:r>
+                <w:proofErr w:type="spellStart"/>
+                <w:r>
+                  <w:rPr>
+                    <w:rFonts w:asciiTheme="majorHAnsi" w:hAnsiTheme="majorHAnsi" w:cstheme="majorHAnsi"/>
+                  </w:rPr>
+                  <w:t>github.com</w:t>
+                </w:r>
+                <w:proofErr w:type="spellEnd"/>
+                <w:r>
+                  <w:rPr>
+                    <w:rFonts w:asciiTheme="majorHAnsi" w:hAnsiTheme="majorHAnsi" w:cstheme="majorHAnsi"/>
+                  </w:rPr>
+                  <w:t>/</w:t>
+                </w:r>
+                <w:proofErr w:type="spellStart"/>
+                <w:r>
+                  <w:rPr>
+                    <w:rFonts w:asciiTheme="majorHAnsi" w:hAnsiTheme="majorHAnsi" w:cstheme="majorHAnsi"/>
+                  </w:rPr>
+                  <w:t>Cristinafernandezchica</w:t>
+                </w:r>
+                <w:proofErr w:type="spellEnd"/>
+                <w:r>
+                  <w:rPr>
+                    <w:rFonts w:asciiTheme="majorHAnsi" w:hAnsiTheme="majorHAnsi" w:cstheme="majorHAnsi"/>
+                  </w:rPr>
+                  <w:t xml:space="preserve">/Acme-ANS </w:t>
                 </w:r>
               </w:sdtContent>
             </w:sdt>
@@ -443,7 +473,49 @@
                   <w:rPr>
                     <w:rFonts w:asciiTheme="majorHAnsi" w:hAnsiTheme="majorHAnsi" w:cstheme="majorHAnsi"/>
                   </w:rPr>
-                  <w:t xml:space="preserve"> role1, role2, role3  </w:t>
+                  <w:t xml:space="preserve"> </w:t>
+                </w:r>
+                <w:proofErr w:type="spellStart"/>
+                <w:r>
+                  <w:rPr>
+                    <w:rFonts w:asciiTheme="majorHAnsi" w:hAnsiTheme="majorHAnsi" w:cstheme="majorHAnsi"/>
+                  </w:rPr>
+                  <w:t>role1</w:t>
+                </w:r>
+                <w:proofErr w:type="spellEnd"/>
+                <w:r>
+                  <w:rPr>
+                    <w:rFonts w:asciiTheme="majorHAnsi" w:hAnsiTheme="majorHAnsi" w:cstheme="majorHAnsi"/>
+                  </w:rPr>
+                  <w:t xml:space="preserve">, </w:t>
+                </w:r>
+                <w:proofErr w:type="spellStart"/>
+                <w:r>
+                  <w:rPr>
+                    <w:rFonts w:asciiTheme="majorHAnsi" w:hAnsiTheme="majorHAnsi" w:cstheme="majorHAnsi"/>
+                  </w:rPr>
+                  <w:t>role2</w:t>
+                </w:r>
+                <w:proofErr w:type="spellEnd"/>
+                <w:r>
+                  <w:rPr>
+                    <w:rFonts w:asciiTheme="majorHAnsi" w:hAnsiTheme="majorHAnsi" w:cstheme="majorHAnsi"/>
+                  </w:rPr>
+                  <w:t xml:space="preserve">, </w:t>
+                </w:r>
+                <w:proofErr w:type="spellStart"/>
+                <w:r>
+                  <w:rPr>
+                    <w:rFonts w:asciiTheme="majorHAnsi" w:hAnsiTheme="majorHAnsi" w:cstheme="majorHAnsi"/>
+                  </w:rPr>
+                  <w:t>role3</w:t>
+                </w:r>
+                <w:proofErr w:type="spellEnd"/>
+                <w:r>
+                  <w:rPr>
+                    <w:rFonts w:asciiTheme="majorHAnsi" w:hAnsiTheme="majorHAnsi" w:cstheme="majorHAnsi"/>
+                  </w:rPr>
+                  <w:t xml:space="preserve">  </w:t>
                 </w:r>
               </w:sdtContent>
             </w:sdt>
@@ -516,11 +588,33 @@
                   </w:rPr>
                   <w:t xml:space="preserve"> </w:t>
                 </w:r>
+                <w:proofErr w:type="spellStart"/>
                 <w:r>
                   <w:rPr>
                     <w:rFonts w:asciiTheme="majorHAnsi" w:hAnsiTheme="majorHAnsi" w:cstheme="majorHAnsi"/>
                   </w:rPr>
-                  <w:t xml:space="preserve">operador, desarrollador, tester  </w:t>
+                  <w:t>operador</w:t>
+                </w:r>
+                <w:proofErr w:type="spellEnd"/>
+                <w:r>
+                  <w:rPr>
+                    <w:rFonts w:asciiTheme="majorHAnsi" w:hAnsiTheme="majorHAnsi" w:cstheme="majorHAnsi"/>
+                  </w:rPr>
+                  <w:t xml:space="preserve">, </w:t>
+                </w:r>
+                <w:proofErr w:type="spellStart"/>
+                <w:r>
+                  <w:rPr>
+                    <w:rFonts w:asciiTheme="majorHAnsi" w:hAnsiTheme="majorHAnsi" w:cstheme="majorHAnsi"/>
+                  </w:rPr>
+                  <w:t>desarrollador</w:t>
+                </w:r>
+                <w:proofErr w:type="spellEnd"/>
+                <w:r>
+                  <w:rPr>
+                    <w:rFonts w:asciiTheme="majorHAnsi" w:hAnsiTheme="majorHAnsi" w:cstheme="majorHAnsi"/>
+                  </w:rPr>
+                  <w:t xml:space="preserve">, tester  </w:t>
                 </w:r>
               </w:sdtContent>
             </w:sdt>
@@ -2996,7 +3090,13 @@
         </w:sdtPr>
         <w:sdtContent>
           <w:r>
-            <w:t xml:space="preserve">    </w:t>
+            <w:t xml:space="preserve"> </w:t>
+          </w:r>
+          <w:r>
+            <w:t>X</w:t>
+          </w:r>
+          <w:r>
+            <w:t xml:space="preserve">  </w:t>
           </w:r>
         </w:sdtContent>
       </w:sdt>
@@ -3061,7 +3161,13 @@
         </w:sdtPr>
         <w:sdtContent>
           <w:r>
-            <w:t xml:space="preserve">    </w:t>
+            <w:t xml:space="preserve"> </w:t>
+          </w:r>
+          <w:r>
+            <w:t>X</w:t>
+          </w:r>
+          <w:r>
+            <w:t xml:space="preserve">  </w:t>
           </w:r>
         </w:sdtContent>
       </w:sdt>
@@ -3143,7 +3249,13 @@
         </w:sdtPr>
         <w:sdtContent>
           <w:r>
-            <w:t xml:space="preserve">    </w:t>
+            <w:t xml:space="preserve"> </w:t>
+          </w:r>
+          <w:r>
+            <w:t>X</w:t>
+          </w:r>
+          <w:r>
+            <w:t xml:space="preserve">  </w:t>
           </w:r>
         </w:sdtContent>
       </w:sdt>
@@ -3211,7 +3323,13 @@
         </w:sdtPr>
         <w:sdtContent>
           <w:r>
-            <w:t xml:space="preserve">    </w:t>
+            <w:t xml:space="preserve"> </w:t>
+          </w:r>
+          <w:r>
+            <w:t>X</w:t>
+          </w:r>
+          <w:r>
+            <w:t xml:space="preserve">  </w:t>
           </w:r>
         </w:sdtContent>
       </w:sdt>
@@ -7478,6 +7596,7 @@
     <w:rsid w:val="005F0BD3"/>
     <w:rsid w:val="00635F6F"/>
     <w:rsid w:val="00713F2B"/>
+    <w:rsid w:val="0074617B"/>
     <w:rsid w:val="007826C3"/>
     <w:rsid w:val="008A7C17"/>
     <w:rsid w:val="008B1087"/>
@@ -7487,6 +7606,7 @@
     <w:rsid w:val="009D5AF9"/>
     <w:rsid w:val="009E3245"/>
     <w:rsid w:val="00A222AC"/>
+    <w:rsid w:val="00A77393"/>
     <w:rsid w:val="00B4174D"/>
     <w:rsid w:val="00BA1063"/>
     <w:rsid w:val="00BE6430"/>

</xml_diff>